<commit_message>
complete refactor for multioption
Signed-off-by: VectorOfChange <104664424+VectorOfChange@users.noreply.github.com>
</commit_message>
<xml_diff>
--- a/app/assets/numbered_heading_template.docx
+++ b/app/assets/numbered_heading_template.docx
@@ -2,7 +2,15 @@
 <file path=word/document.xml><?xml version="1.0" encoding="utf-8"?>
 <w:document xmlns:wpc="http://schemas.microsoft.com/office/word/2010/wordprocessingCanvas" xmlns:cx="http://schemas.microsoft.com/office/drawing/2014/chartex" xmlns:cx1="http://schemas.microsoft.com/office/drawing/2015/9/8/chartex" xmlns:cx2="http://schemas.microsoft.com/office/drawing/2015/10/21/chartex" xmlns:cx3="http://schemas.microsoft.com/office/drawing/2016/5/9/chartex" xmlns:cx4="http://schemas.microsoft.com/office/drawing/2016/5/10/chartex" xmlns:cx5="http://schemas.microsoft.com/office/drawing/2016/5/11/chartex" xmlns:cx6="http://schemas.microsoft.com/office/drawing/2016/5/12/chartex" xmlns:cx7="http://schemas.microsoft.com/office/drawing/2016/5/13/chartex" xmlns:cx8="http://schemas.microsoft.com/office/drawing/2016/5/14/chartex" xmlns:mc="http://schemas.openxmlformats.org/markup-compatibility/2006" xmlns:aink="http://schemas.microsoft.com/office/drawing/2016/ink" xmlns:am3d="http://schemas.microsoft.com/office/drawing/2017/model3d" xmlns:o="urn:schemas-microsoft-com:office:office" xmlns:oel="http://schemas.microsoft.com/office/2019/extlst" xmlns:r="http://schemas.openxmlformats.org/officeDocument/2006/relationships" xmlns:m="http://schemas.openxmlformats.org/officeDocument/2006/math" xmlns:v="urn:schemas-microsoft-com:vml" xmlns:wp14="http://schemas.microsoft.com/office/word/2010/wordprocessingDrawing" xmlns:wp="http://schemas.openxmlformats.org/drawingml/2006/wordprocessingDrawing" xmlns:w10="urn:schemas-microsoft-com:office:word" xmlns:w="http://schemas.openxmlformats.org/wordprocessingml/2006/main" xmlns:w14="http://schemas.microsoft.com/office/word/2010/wordml" xmlns:w15="http://schemas.microsoft.com/office/word/2012/wordml" xmlns:w16cex="http://schemas.microsoft.com/office/word/2018/wordml/cex" xmlns:w16cid="http://schemas.microsoft.com/office/word/2016/wordml/cid" xmlns:w16="http://schemas.microsoft.com/office/word/2018/wordml" xmlns:w16du="http://schemas.microsoft.com/office/word/2023/wordml/word16du" xmlns:w16sdtdh="http://schemas.microsoft.com/office/word/2020/wordml/sdtdatahash" xmlns:w16sdtfl="http://schemas.microsoft.com/office/word/2024/wordml/sdtformatlock" xmlns:w16se="http://schemas.microsoft.com/office/word/2015/wordml/symex" xmlns:wpg="http://schemas.microsoft.com/office/word/2010/wordprocessingGroup" xmlns:wpi="http://schemas.microsoft.com/office/word/2010/wordprocessingInk" xmlns:wne="http://schemas.microsoft.com/office/word/2006/wordml" xmlns:wps="http://schemas.microsoft.com/office/word/2010/wordprocessingShape" mc:Ignorable="w14 w15 w16se w16cid w16 w16cex w16sdtdh w16sdtfl w16du wp14">
   <w:body>
-    <w:p/>
+    <w:p>
+      <w:pPr>
+        <w:pStyle w:val="ListBullet"/>
+        <w:numPr>
+          <w:ilvl w:val="0"/>
+          <w:numId w:val="0"/>
+        </w:numPr>
+      </w:pPr>
+    </w:p>
     <w:sectPr>
       <w:pgSz w:w="12240" w:h="15840"/>
       <w:pgMar w:top="1440" w:right="1440" w:bottom="1440" w:left="1440" w:header="720" w:footer="720" w:gutter="0"/>
@@ -16,12 +24,146 @@
 <file path=word/numbering.xml><?xml version="1.0" encoding="utf-8"?>
 <w:numbering xmlns:wpc="http://schemas.microsoft.com/office/word/2010/wordprocessingCanvas" xmlns:cx="http://schemas.microsoft.com/office/drawing/2014/chartex" xmlns:cx1="http://schemas.microsoft.com/office/drawing/2015/9/8/chartex" xmlns:cx2="http://schemas.microsoft.com/office/drawing/2015/10/21/chartex" xmlns:cx3="http://schemas.microsoft.com/office/drawing/2016/5/9/chartex" xmlns:cx4="http://schemas.microsoft.com/office/drawing/2016/5/10/chartex" xmlns:cx5="http://schemas.microsoft.com/office/drawing/2016/5/11/chartex" xmlns:cx6="http://schemas.microsoft.com/office/drawing/2016/5/12/chartex" xmlns:cx7="http://schemas.microsoft.com/office/drawing/2016/5/13/chartex" xmlns:cx8="http://schemas.microsoft.com/office/drawing/2016/5/14/chartex" xmlns:mc="http://schemas.openxmlformats.org/markup-compatibility/2006" xmlns:aink="http://schemas.microsoft.com/office/drawing/2016/ink" xmlns:am3d="http://schemas.microsoft.com/office/drawing/2017/model3d" xmlns:o="urn:schemas-microsoft-com:office:office" xmlns:oel="http://schemas.microsoft.com/office/2019/extlst" xmlns:r="http://schemas.openxmlformats.org/officeDocument/2006/relationships" xmlns:m="http://schemas.openxmlformats.org/officeDocument/2006/math" xmlns:v="urn:schemas-microsoft-com:vml" xmlns:wp14="http://schemas.microsoft.com/office/word/2010/wordprocessingDrawing" xmlns:wp="http://schemas.openxmlformats.org/drawingml/2006/wordprocessingDrawing" xmlns:w10="urn:schemas-microsoft-com:office:word" xmlns:w="http://schemas.openxmlformats.org/wordprocessingml/2006/main" xmlns:w14="http://schemas.microsoft.com/office/word/2010/wordml" xmlns:w15="http://schemas.microsoft.com/office/word/2012/wordml" xmlns:w16cex="http://schemas.microsoft.com/office/word/2018/wordml/cex" xmlns:w16cid="http://schemas.microsoft.com/office/word/2016/wordml/cid" xmlns:w16="http://schemas.microsoft.com/office/word/2018/wordml" xmlns:w16du="http://schemas.microsoft.com/office/word/2023/wordml/word16du" xmlns:w16sdtdh="http://schemas.microsoft.com/office/word/2020/wordml/sdtdatahash" xmlns:w16sdtfl="http://schemas.microsoft.com/office/word/2024/wordml/sdtformatlock" xmlns:w16se="http://schemas.microsoft.com/office/word/2015/wordml/symex" xmlns:wpg="http://schemas.microsoft.com/office/word/2010/wordprocessingGroup" xmlns:wpi="http://schemas.microsoft.com/office/word/2010/wordprocessingInk" xmlns:wne="http://schemas.microsoft.com/office/word/2006/wordml" xmlns:wps="http://schemas.microsoft.com/office/word/2010/wordprocessingShape" mc:Ignorable="w14 w15 w16se w16cid w16 w16cex w16sdtdh w16sdtfl w16du wp14">
   <w:abstractNum w:abstractNumId="0" w15:restartNumberingAfterBreak="0">
+    <w:nsid w:val="FFFFFF89"/>
+    <w:multiLevelType w:val="singleLevel"/>
+    <w:tmpl w:val="5B6A5F28"/>
+    <w:lvl w:ilvl="0">
+      <w:start w:val="1"/>
+      <w:numFmt w:val="bullet"/>
+      <w:pStyle w:val="ListBullet"/>
+      <w:lvlText w:val=""/>
+      <w:lvlJc w:val="left"/>
+      <w:pPr>
+        <w:tabs>
+          <w:tab w:val="num" w:pos="360"/>
+        </w:tabs>
+        <w:ind w:left="360" w:hanging="360"/>
+      </w:pPr>
+      <w:rPr>
+        <w:rFonts w:ascii="Symbol" w:hAnsi="Symbol" w:hint="default"/>
+      </w:rPr>
+    </w:lvl>
+  </w:abstractNum>
+  <w:abstractNum w:abstractNumId="1" w15:restartNumberingAfterBreak="0">
     <w:nsid w:val="33410639"/>
     <w:multiLevelType w:val="multilevel"/>
     <w:tmpl w:val="C08C357C"/>
     <w:numStyleLink w:val="Headings"/>
   </w:abstractNum>
-  <w:abstractNum w:abstractNumId="1" w15:restartNumberingAfterBreak="0">
+  <w:abstractNum w:abstractNumId="2" w15:restartNumberingAfterBreak="0">
+    <w:nsid w:val="3C1D6A3B"/>
+    <w:multiLevelType w:val="hybridMultilevel"/>
+    <w:tmpl w:val="34F4C4A4"/>
+    <w:lvl w:ilvl="0" w:tplc="0C000001">
+      <w:start w:val="1"/>
+      <w:numFmt w:val="bullet"/>
+      <w:lvlText w:val=""/>
+      <w:lvlJc w:val="left"/>
+      <w:pPr>
+        <w:ind w:left="720" w:hanging="360"/>
+      </w:pPr>
+      <w:rPr>
+        <w:rFonts w:ascii="Symbol" w:hAnsi="Symbol" w:hint="default"/>
+      </w:rPr>
+    </w:lvl>
+    <w:lvl w:ilvl="1" w:tplc="0C000003" w:tentative="1">
+      <w:start w:val="1"/>
+      <w:numFmt w:val="bullet"/>
+      <w:lvlText w:val="o"/>
+      <w:lvlJc w:val="left"/>
+      <w:pPr>
+        <w:ind w:left="1440" w:hanging="360"/>
+      </w:pPr>
+      <w:rPr>
+        <w:rFonts w:ascii="Courier New" w:hAnsi="Courier New" w:cs="Courier New" w:hint="default"/>
+      </w:rPr>
+    </w:lvl>
+    <w:lvl w:ilvl="2" w:tplc="0C000005" w:tentative="1">
+      <w:start w:val="1"/>
+      <w:numFmt w:val="bullet"/>
+      <w:lvlText w:val=""/>
+      <w:lvlJc w:val="left"/>
+      <w:pPr>
+        <w:ind w:left="2160" w:hanging="360"/>
+      </w:pPr>
+      <w:rPr>
+        <w:rFonts w:ascii="Wingdings" w:hAnsi="Wingdings" w:hint="default"/>
+      </w:rPr>
+    </w:lvl>
+    <w:lvl w:ilvl="3" w:tplc="0C000001" w:tentative="1">
+      <w:start w:val="1"/>
+      <w:numFmt w:val="bullet"/>
+      <w:lvlText w:val=""/>
+      <w:lvlJc w:val="left"/>
+      <w:pPr>
+        <w:ind w:left="2880" w:hanging="360"/>
+      </w:pPr>
+      <w:rPr>
+        <w:rFonts w:ascii="Symbol" w:hAnsi="Symbol" w:hint="default"/>
+      </w:rPr>
+    </w:lvl>
+    <w:lvl w:ilvl="4" w:tplc="0C000003" w:tentative="1">
+      <w:start w:val="1"/>
+      <w:numFmt w:val="bullet"/>
+      <w:lvlText w:val="o"/>
+      <w:lvlJc w:val="left"/>
+      <w:pPr>
+        <w:ind w:left="3600" w:hanging="360"/>
+      </w:pPr>
+      <w:rPr>
+        <w:rFonts w:ascii="Courier New" w:hAnsi="Courier New" w:cs="Courier New" w:hint="default"/>
+      </w:rPr>
+    </w:lvl>
+    <w:lvl w:ilvl="5" w:tplc="0C000005" w:tentative="1">
+      <w:start w:val="1"/>
+      <w:numFmt w:val="bullet"/>
+      <w:lvlText w:val=""/>
+      <w:lvlJc w:val="left"/>
+      <w:pPr>
+        <w:ind w:left="4320" w:hanging="360"/>
+      </w:pPr>
+      <w:rPr>
+        <w:rFonts w:ascii="Wingdings" w:hAnsi="Wingdings" w:hint="default"/>
+      </w:rPr>
+    </w:lvl>
+    <w:lvl w:ilvl="6" w:tplc="0C000001" w:tentative="1">
+      <w:start w:val="1"/>
+      <w:numFmt w:val="bullet"/>
+      <w:lvlText w:val=""/>
+      <w:lvlJc w:val="left"/>
+      <w:pPr>
+        <w:ind w:left="5040" w:hanging="360"/>
+      </w:pPr>
+      <w:rPr>
+        <w:rFonts w:ascii="Symbol" w:hAnsi="Symbol" w:hint="default"/>
+      </w:rPr>
+    </w:lvl>
+    <w:lvl w:ilvl="7" w:tplc="0C000003" w:tentative="1">
+      <w:start w:val="1"/>
+      <w:numFmt w:val="bullet"/>
+      <w:lvlText w:val="o"/>
+      <w:lvlJc w:val="left"/>
+      <w:pPr>
+        <w:ind w:left="5760" w:hanging="360"/>
+      </w:pPr>
+      <w:rPr>
+        <w:rFonts w:ascii="Courier New" w:hAnsi="Courier New" w:cs="Courier New" w:hint="default"/>
+      </w:rPr>
+    </w:lvl>
+    <w:lvl w:ilvl="8" w:tplc="0C000005" w:tentative="1">
+      <w:start w:val="1"/>
+      <w:numFmt w:val="bullet"/>
+      <w:lvlText w:val=""/>
+      <w:lvlJc w:val="left"/>
+      <w:pPr>
+        <w:ind w:left="6480" w:hanging="360"/>
+      </w:pPr>
+      <w:rPr>
+        <w:rFonts w:ascii="Wingdings" w:hAnsi="Wingdings" w:hint="default"/>
+      </w:rPr>
+    </w:lvl>
+  </w:abstractNum>
+  <w:abstractNum w:abstractNumId="3" w15:restartNumberingAfterBreak="0">
     <w:nsid w:val="484C465B"/>
     <w:multiLevelType w:val="multilevel"/>
     <w:tmpl w:val="C08C357C"/>
@@ -153,20 +295,258 @@
       </w:rPr>
     </w:lvl>
   </w:abstractNum>
-  <w:abstractNum w:abstractNumId="2" w15:restartNumberingAfterBreak="0">
+  <w:abstractNum w:abstractNumId="4" w15:restartNumberingAfterBreak="0">
+    <w:nsid w:val="4C3F41CC"/>
+    <w:multiLevelType w:val="hybridMultilevel"/>
+    <w:tmpl w:val="C974EFFA"/>
+    <w:lvl w:ilvl="0" w:tplc="0C000001">
+      <w:start w:val="1"/>
+      <w:numFmt w:val="bullet"/>
+      <w:lvlText w:val=""/>
+      <w:lvlJc w:val="left"/>
+      <w:pPr>
+        <w:ind w:left="720" w:hanging="360"/>
+      </w:pPr>
+      <w:rPr>
+        <w:rFonts w:ascii="Symbol" w:hAnsi="Symbol" w:hint="default"/>
+      </w:rPr>
+    </w:lvl>
+    <w:lvl w:ilvl="1" w:tplc="0C000003" w:tentative="1">
+      <w:start w:val="1"/>
+      <w:numFmt w:val="bullet"/>
+      <w:lvlText w:val="o"/>
+      <w:lvlJc w:val="left"/>
+      <w:pPr>
+        <w:ind w:left="1440" w:hanging="360"/>
+      </w:pPr>
+      <w:rPr>
+        <w:rFonts w:ascii="Courier New" w:hAnsi="Courier New" w:cs="Courier New" w:hint="default"/>
+      </w:rPr>
+    </w:lvl>
+    <w:lvl w:ilvl="2" w:tplc="0C000005" w:tentative="1">
+      <w:start w:val="1"/>
+      <w:numFmt w:val="bullet"/>
+      <w:lvlText w:val=""/>
+      <w:lvlJc w:val="left"/>
+      <w:pPr>
+        <w:ind w:left="2160" w:hanging="360"/>
+      </w:pPr>
+      <w:rPr>
+        <w:rFonts w:ascii="Wingdings" w:hAnsi="Wingdings" w:hint="default"/>
+      </w:rPr>
+    </w:lvl>
+    <w:lvl w:ilvl="3" w:tplc="0C000001" w:tentative="1">
+      <w:start w:val="1"/>
+      <w:numFmt w:val="bullet"/>
+      <w:lvlText w:val=""/>
+      <w:lvlJc w:val="left"/>
+      <w:pPr>
+        <w:ind w:left="2880" w:hanging="360"/>
+      </w:pPr>
+      <w:rPr>
+        <w:rFonts w:ascii="Symbol" w:hAnsi="Symbol" w:hint="default"/>
+      </w:rPr>
+    </w:lvl>
+    <w:lvl w:ilvl="4" w:tplc="0C000003" w:tentative="1">
+      <w:start w:val="1"/>
+      <w:numFmt w:val="bullet"/>
+      <w:lvlText w:val="o"/>
+      <w:lvlJc w:val="left"/>
+      <w:pPr>
+        <w:ind w:left="3600" w:hanging="360"/>
+      </w:pPr>
+      <w:rPr>
+        <w:rFonts w:ascii="Courier New" w:hAnsi="Courier New" w:cs="Courier New" w:hint="default"/>
+      </w:rPr>
+    </w:lvl>
+    <w:lvl w:ilvl="5" w:tplc="0C000005" w:tentative="1">
+      <w:start w:val="1"/>
+      <w:numFmt w:val="bullet"/>
+      <w:lvlText w:val=""/>
+      <w:lvlJc w:val="left"/>
+      <w:pPr>
+        <w:ind w:left="4320" w:hanging="360"/>
+      </w:pPr>
+      <w:rPr>
+        <w:rFonts w:ascii="Wingdings" w:hAnsi="Wingdings" w:hint="default"/>
+      </w:rPr>
+    </w:lvl>
+    <w:lvl w:ilvl="6" w:tplc="0C000001" w:tentative="1">
+      <w:start w:val="1"/>
+      <w:numFmt w:val="bullet"/>
+      <w:lvlText w:val=""/>
+      <w:lvlJc w:val="left"/>
+      <w:pPr>
+        <w:ind w:left="5040" w:hanging="360"/>
+      </w:pPr>
+      <w:rPr>
+        <w:rFonts w:ascii="Symbol" w:hAnsi="Symbol" w:hint="default"/>
+      </w:rPr>
+    </w:lvl>
+    <w:lvl w:ilvl="7" w:tplc="0C000003" w:tentative="1">
+      <w:start w:val="1"/>
+      <w:numFmt w:val="bullet"/>
+      <w:lvlText w:val="o"/>
+      <w:lvlJc w:val="left"/>
+      <w:pPr>
+        <w:ind w:left="5760" w:hanging="360"/>
+      </w:pPr>
+      <w:rPr>
+        <w:rFonts w:ascii="Courier New" w:hAnsi="Courier New" w:cs="Courier New" w:hint="default"/>
+      </w:rPr>
+    </w:lvl>
+    <w:lvl w:ilvl="8" w:tplc="0C000005" w:tentative="1">
+      <w:start w:val="1"/>
+      <w:numFmt w:val="bullet"/>
+      <w:lvlText w:val=""/>
+      <w:lvlJc w:val="left"/>
+      <w:pPr>
+        <w:ind w:left="6480" w:hanging="360"/>
+      </w:pPr>
+      <w:rPr>
+        <w:rFonts w:ascii="Wingdings" w:hAnsi="Wingdings" w:hint="default"/>
+      </w:rPr>
+    </w:lvl>
+  </w:abstractNum>
+  <w:abstractNum w:abstractNumId="5" w15:restartNumberingAfterBreak="0">
+    <w:nsid w:val="61507AFD"/>
+    <w:multiLevelType w:val="hybridMultilevel"/>
+    <w:tmpl w:val="29BC9A04"/>
+    <w:lvl w:ilvl="0" w:tplc="0C000001">
+      <w:start w:val="1"/>
+      <w:numFmt w:val="bullet"/>
+      <w:lvlText w:val=""/>
+      <w:lvlJc w:val="left"/>
+      <w:pPr>
+        <w:ind w:left="720" w:hanging="360"/>
+      </w:pPr>
+      <w:rPr>
+        <w:rFonts w:ascii="Symbol" w:hAnsi="Symbol" w:hint="default"/>
+      </w:rPr>
+    </w:lvl>
+    <w:lvl w:ilvl="1" w:tplc="0C000003" w:tentative="1">
+      <w:start w:val="1"/>
+      <w:numFmt w:val="bullet"/>
+      <w:lvlText w:val="o"/>
+      <w:lvlJc w:val="left"/>
+      <w:pPr>
+        <w:ind w:left="1440" w:hanging="360"/>
+      </w:pPr>
+      <w:rPr>
+        <w:rFonts w:ascii="Courier New" w:hAnsi="Courier New" w:cs="Courier New" w:hint="default"/>
+      </w:rPr>
+    </w:lvl>
+    <w:lvl w:ilvl="2" w:tplc="0C000005" w:tentative="1">
+      <w:start w:val="1"/>
+      <w:numFmt w:val="bullet"/>
+      <w:lvlText w:val=""/>
+      <w:lvlJc w:val="left"/>
+      <w:pPr>
+        <w:ind w:left="2160" w:hanging="360"/>
+      </w:pPr>
+      <w:rPr>
+        <w:rFonts w:ascii="Wingdings" w:hAnsi="Wingdings" w:hint="default"/>
+      </w:rPr>
+    </w:lvl>
+    <w:lvl w:ilvl="3" w:tplc="0C000001" w:tentative="1">
+      <w:start w:val="1"/>
+      <w:numFmt w:val="bullet"/>
+      <w:lvlText w:val=""/>
+      <w:lvlJc w:val="left"/>
+      <w:pPr>
+        <w:ind w:left="2880" w:hanging="360"/>
+      </w:pPr>
+      <w:rPr>
+        <w:rFonts w:ascii="Symbol" w:hAnsi="Symbol" w:hint="default"/>
+      </w:rPr>
+    </w:lvl>
+    <w:lvl w:ilvl="4" w:tplc="0C000003" w:tentative="1">
+      <w:start w:val="1"/>
+      <w:numFmt w:val="bullet"/>
+      <w:lvlText w:val="o"/>
+      <w:lvlJc w:val="left"/>
+      <w:pPr>
+        <w:ind w:left="3600" w:hanging="360"/>
+      </w:pPr>
+      <w:rPr>
+        <w:rFonts w:ascii="Courier New" w:hAnsi="Courier New" w:cs="Courier New" w:hint="default"/>
+      </w:rPr>
+    </w:lvl>
+    <w:lvl w:ilvl="5" w:tplc="0C000005" w:tentative="1">
+      <w:start w:val="1"/>
+      <w:numFmt w:val="bullet"/>
+      <w:lvlText w:val=""/>
+      <w:lvlJc w:val="left"/>
+      <w:pPr>
+        <w:ind w:left="4320" w:hanging="360"/>
+      </w:pPr>
+      <w:rPr>
+        <w:rFonts w:ascii="Wingdings" w:hAnsi="Wingdings" w:hint="default"/>
+      </w:rPr>
+    </w:lvl>
+    <w:lvl w:ilvl="6" w:tplc="0C000001" w:tentative="1">
+      <w:start w:val="1"/>
+      <w:numFmt w:val="bullet"/>
+      <w:lvlText w:val=""/>
+      <w:lvlJc w:val="left"/>
+      <w:pPr>
+        <w:ind w:left="5040" w:hanging="360"/>
+      </w:pPr>
+      <w:rPr>
+        <w:rFonts w:ascii="Symbol" w:hAnsi="Symbol" w:hint="default"/>
+      </w:rPr>
+    </w:lvl>
+    <w:lvl w:ilvl="7" w:tplc="0C000003" w:tentative="1">
+      <w:start w:val="1"/>
+      <w:numFmt w:val="bullet"/>
+      <w:lvlText w:val="o"/>
+      <w:lvlJc w:val="left"/>
+      <w:pPr>
+        <w:ind w:left="5760" w:hanging="360"/>
+      </w:pPr>
+      <w:rPr>
+        <w:rFonts w:ascii="Courier New" w:hAnsi="Courier New" w:cs="Courier New" w:hint="default"/>
+      </w:rPr>
+    </w:lvl>
+    <w:lvl w:ilvl="8" w:tplc="0C000005" w:tentative="1">
+      <w:start w:val="1"/>
+      <w:numFmt w:val="bullet"/>
+      <w:lvlText w:val=""/>
+      <w:lvlJc w:val="left"/>
+      <w:pPr>
+        <w:ind w:left="6480" w:hanging="360"/>
+      </w:pPr>
+      <w:rPr>
+        <w:rFonts w:ascii="Wingdings" w:hAnsi="Wingdings" w:hint="default"/>
+      </w:rPr>
+    </w:lvl>
+  </w:abstractNum>
+  <w:abstractNum w:abstractNumId="6" w15:restartNumberingAfterBreak="0">
     <w:nsid w:val="6EAE5760"/>
     <w:multiLevelType w:val="multilevel"/>
     <w:tmpl w:val="C08C357C"/>
     <w:numStyleLink w:val="Headings"/>
   </w:abstractNum>
   <w:num w:numId="1" w16cid:durableId="703479375">
+    <w:abstractNumId w:val="3"/>
+  </w:num>
+  <w:num w:numId="2" w16cid:durableId="1302807423">
     <w:abstractNumId w:val="1"/>
   </w:num>
-  <w:num w:numId="2" w16cid:durableId="1302807423">
+  <w:num w:numId="3" w16cid:durableId="533156575">
+    <w:abstractNumId w:val="6"/>
+  </w:num>
+  <w:num w:numId="4" w16cid:durableId="1067530105">
+    <w:abstractNumId w:val="4"/>
+  </w:num>
+  <w:num w:numId="5" w16cid:durableId="1803494049">
+    <w:abstractNumId w:val="2"/>
+  </w:num>
+  <w:num w:numId="6" w16cid:durableId="321155502">
+    <w:abstractNumId w:val="5"/>
+  </w:num>
+  <w:num w:numId="7" w16cid:durableId="1807773941">
     <w:abstractNumId w:val="0"/>
-  </w:num>
-  <w:num w:numId="3" w16cid:durableId="533156575">
-    <w:abstractNumId w:val="2"/>
   </w:num>
 </w:numbering>
 </file>
@@ -1129,6 +1509,19 @@
       </w:numPr>
     </w:pPr>
   </w:style>
+  <w:style w:type="paragraph" w:styleId="ListBullet">
+    <w:name w:val="List Bullet"/>
+    <w:basedOn w:val="Normal"/>
+    <w:uiPriority w:val="99"/>
+    <w:unhideWhenUsed/>
+    <w:rsid w:val="00866A46"/>
+    <w:pPr>
+      <w:numPr>
+        <w:numId w:val="7"/>
+      </w:numPr>
+      <w:contextualSpacing/>
+    </w:pPr>
+  </w:style>
 </w:styles>
 </file>
 

</xml_diff>